<commit_message>
Resolução da atividade 10
</commit_message>
<xml_diff>
--- a/resolução.docx
+++ b/resolução.docx
@@ -162,40 +162,80 @@
       </w:r>
     </w:p>
     <w:p>
-      <w:r>
+      <w:pPr>
+        <w:rPr>
+          <w:lang w:val="en-US"/>
+        </w:rPr>
+      </w:pPr>
+      <w:r>
+        <w:rPr>
+          <w:lang w:val="en-US"/>
+        </w:rPr>
         <w:t>X</w:t>
       </w:r>
       <w:r>
         <w:rPr>
           <w:vertAlign w:val="superscript"/>
+          <w:lang w:val="en-US"/>
         </w:rPr>
         <w:t xml:space="preserve">2 </w:t>
       </w:r>
       <w:r>
+        <w:rPr>
+          <w:lang w:val="en-US"/>
+        </w:rPr>
         <w:t>– X</w:t>
       </w:r>
       <w:r>
         <w:rPr>
           <w:vertAlign w:val="superscript"/>
+          <w:lang w:val="en-US"/>
         </w:rPr>
         <w:t>2</w:t>
       </w:r>
       <w:r>
+        <w:rPr>
+          <w:lang w:val="en-US"/>
+        </w:rPr>
         <w:t xml:space="preserve"> + 32X – 256 = 128</w:t>
       </w:r>
     </w:p>
     <w:p>
-      <w:r>
+      <w:pPr>
+        <w:rPr>
+          <w:lang w:val="en-US"/>
+        </w:rPr>
+      </w:pPr>
+      <w:r>
+        <w:rPr>
+          <w:lang w:val="en-US"/>
+        </w:rPr>
         <w:t>32X = 128 + 256</w:t>
       </w:r>
     </w:p>
     <w:p>
-      <w:r>
+      <w:pPr>
+        <w:rPr>
+          <w:lang w:val="en-US"/>
+        </w:rPr>
+      </w:pPr>
+      <w:r>
+        <w:rPr>
+          <w:lang w:val="en-US"/>
+        </w:rPr>
         <w:t>32X = 384</w:t>
       </w:r>
     </w:p>
     <w:p>
-      <w:r>
+      <w:pPr>
+        <w:rPr>
+          <w:lang w:val="en-US"/>
+        </w:rPr>
+      </w:pPr>
+      <w:r>
+        <w:rPr>
+          <w:lang w:val="en-US"/>
+        </w:rPr>
         <w:t>X = 384/32</w:t>
       </w:r>
     </w:p>
@@ -204,13 +244,27 @@
         <w:pBdr>
           <w:bottom w:val="single" w:sz="12" w:space="1" w:color="auto"/>
         </w:pBdr>
-      </w:pPr>
-      <w:r>
+        <w:rPr>
+          <w:lang w:val="en-US"/>
+        </w:rPr>
+      </w:pPr>
+      <w:r>
+        <w:rPr>
+          <w:lang w:val="en-US"/>
+        </w:rPr>
         <w:t>X = 12</w:t>
       </w:r>
     </w:p>
     <w:p>
-      <w:r>
+      <w:pPr>
+        <w:rPr>
+          <w:lang w:val="en-US"/>
+        </w:rPr>
+      </w:pPr>
+      <w:r>
+        <w:rPr>
+          <w:lang w:val="en-US"/>
+        </w:rPr>
         <w:t>Y = 16 – 12</w:t>
       </w:r>
     </w:p>
@@ -219,13 +273,27 @@
         <w:pBdr>
           <w:bottom w:val="single" w:sz="12" w:space="1" w:color="auto"/>
         </w:pBdr>
-      </w:pPr>
-      <w:r>
+        <w:rPr>
+          <w:lang w:val="en-US"/>
+        </w:rPr>
+      </w:pPr>
+      <w:r>
+        <w:rPr>
+          <w:lang w:val="en-US"/>
+        </w:rPr>
         <w:t>Y = 4</w:t>
       </w:r>
     </w:p>
     <w:p>
-      <w:r>
+      <w:pPr>
+        <w:rPr>
+          <w:lang w:val="en-US"/>
+        </w:rPr>
+      </w:pPr>
+      <w:r>
+        <w:rPr>
+          <w:lang w:val="en-US"/>
+        </w:rPr>
         <w:t>Z = X.Y</w:t>
       </w:r>
     </w:p>
@@ -291,6 +359,786 @@
       </w:r>
     </w:p>
     <w:p/>
+    <w:p/>
+    <w:p/>
+    <w:p/>
+    <w:p/>
+    <w:p>
+      <w:r>
+        <w:lastRenderedPageBreak/>
+        <w:t>10)</w:t>
+      </w:r>
+    </w:p>
+    <w:p>
+      <w:pPr>
+        <w:spacing w:after="0" w:line="240" w:lineRule="auto"/>
+        <w:jc w:val="both"/>
+      </w:pPr>
+      <w:r>
+        <w:t>Program atividade10;</w:t>
+      </w:r>
+    </w:p>
+    <w:p>
+      <w:pPr>
+        <w:spacing w:after="0" w:line="240" w:lineRule="auto"/>
+        <w:jc w:val="both"/>
+      </w:pPr>
+      <w:r>
+        <w:t>var</w:t>
+      </w:r>
+    </w:p>
+    <w:p>
+      <w:pPr>
+        <w:spacing w:after="0" w:line="240" w:lineRule="auto"/>
+        <w:jc w:val="both"/>
+      </w:pPr>
+      <w:r>
+        <w:t xml:space="preserve">  vetor: array[1..8] of integer;</w:t>
+      </w:r>
+    </w:p>
+    <w:p>
+      <w:pPr>
+        <w:spacing w:after="0" w:line="240" w:lineRule="auto"/>
+        <w:jc w:val="both"/>
+        <w:rPr>
+          <w:lang w:val="en-US"/>
+        </w:rPr>
+      </w:pPr>
+      <w:r>
+        <w:t xml:space="preserve">  </w:t>
+      </w:r>
+      <w:proofErr w:type="spellStart"/>
+      <w:proofErr w:type="gramStart"/>
+      <w:r>
+        <w:rPr>
+          <w:lang w:val="en-US"/>
+        </w:rPr>
+        <w:t>i,j</w:t>
+      </w:r>
+      <w:proofErr w:type="gramEnd"/>
+      <w:r>
+        <w:rPr>
+          <w:lang w:val="en-US"/>
+        </w:rPr>
+        <w:t>,temp</w:t>
+      </w:r>
+      <w:proofErr w:type="spellEnd"/>
+      <w:r>
+        <w:rPr>
+          <w:lang w:val="en-US"/>
+        </w:rPr>
+        <w:t>: integer;</w:t>
+      </w:r>
+    </w:p>
+    <w:p>
+      <w:pPr>
+        <w:spacing w:after="0" w:line="240" w:lineRule="auto"/>
+        <w:jc w:val="both"/>
+        <w:rPr>
+          <w:lang w:val="en-US"/>
+        </w:rPr>
+      </w:pPr>
+      <w:r>
+        <w:rPr>
+          <w:lang w:val="en-US"/>
+        </w:rPr>
+        <w:t>begin</w:t>
+      </w:r>
+    </w:p>
+    <w:p>
+      <w:pPr>
+        <w:spacing w:after="0" w:line="240" w:lineRule="auto"/>
+        <w:jc w:val="both"/>
+        <w:rPr>
+          <w:lang w:val="en-US"/>
+        </w:rPr>
+      </w:pPr>
+      <w:r>
+        <w:rPr>
+          <w:lang w:val="en-US"/>
+        </w:rPr>
+        <w:tab/>
+      </w:r>
+      <w:proofErr w:type="spellStart"/>
+      <w:proofErr w:type="gramStart"/>
+      <w:r>
+        <w:rPr>
+          <w:lang w:val="en-US"/>
+        </w:rPr>
+        <w:t>vetor</w:t>
+      </w:r>
+      <w:proofErr w:type="spellEnd"/>
+      <w:r>
+        <w:rPr>
+          <w:lang w:val="en-US"/>
+        </w:rPr>
+        <w:t>[</w:t>
+      </w:r>
+      <w:proofErr w:type="gramEnd"/>
+      <w:r>
+        <w:rPr>
+          <w:lang w:val="en-US"/>
+        </w:rPr>
+        <w:t>1]:= 5;</w:t>
+      </w:r>
+    </w:p>
+    <w:p>
+      <w:pPr>
+        <w:spacing w:after="0" w:line="240" w:lineRule="auto"/>
+        <w:jc w:val="both"/>
+      </w:pPr>
+      <w:r>
+        <w:rPr>
+          <w:lang w:val="en-US"/>
+        </w:rPr>
+        <w:tab/>
+      </w:r>
+      <w:r>
+        <w:t>vetor[2]:= 3;</w:t>
+      </w:r>
+    </w:p>
+    <w:p>
+      <w:pPr>
+        <w:spacing w:after="0" w:line="240" w:lineRule="auto"/>
+        <w:jc w:val="both"/>
+      </w:pPr>
+      <w:r>
+        <w:tab/>
+        <w:t>vetor[3]:= 2;</w:t>
+      </w:r>
+    </w:p>
+    <w:p>
+      <w:pPr>
+        <w:spacing w:after="0" w:line="240" w:lineRule="auto"/>
+        <w:jc w:val="both"/>
+      </w:pPr>
+      <w:r>
+        <w:tab/>
+        <w:t>vetor[4]:= 4;</w:t>
+      </w:r>
+    </w:p>
+    <w:p>
+      <w:pPr>
+        <w:spacing w:after="0" w:line="240" w:lineRule="auto"/>
+        <w:jc w:val="both"/>
+      </w:pPr>
+      <w:r>
+        <w:tab/>
+        <w:t>vetor[5]:= 7;</w:t>
+      </w:r>
+    </w:p>
+    <w:p>
+      <w:pPr>
+        <w:spacing w:after="0" w:line="240" w:lineRule="auto"/>
+        <w:jc w:val="both"/>
+      </w:pPr>
+      <w:r>
+        <w:tab/>
+        <w:t>vetor[6]:= 1;</w:t>
+      </w:r>
+    </w:p>
+    <w:p>
+      <w:pPr>
+        <w:spacing w:after="0" w:line="240" w:lineRule="auto"/>
+        <w:jc w:val="both"/>
+      </w:pPr>
+      <w:r>
+        <w:tab/>
+        <w:t>vetor[7]:= 0;</w:t>
+      </w:r>
+    </w:p>
+    <w:p>
+      <w:pPr>
+        <w:spacing w:after="0" w:line="240" w:lineRule="auto"/>
+        <w:jc w:val="both"/>
+      </w:pPr>
+      <w:r>
+        <w:tab/>
+        <w:t>vetor[8]:= 6;</w:t>
+      </w:r>
+    </w:p>
+    <w:p>
+      <w:pPr>
+        <w:spacing w:after="0" w:line="240" w:lineRule="auto"/>
+        <w:jc w:val="both"/>
+      </w:pPr>
+      <w:r>
+        <w:tab/>
+      </w:r>
+    </w:p>
+    <w:p>
+      <w:pPr>
+        <w:spacing w:after="0" w:line="240" w:lineRule="auto"/>
+        <w:jc w:val="both"/>
+      </w:pPr>
+      <w:r>
+        <w:tab/>
+        <w:t>for i:= 1 to 8 do</w:t>
+      </w:r>
+    </w:p>
+    <w:p>
+      <w:pPr>
+        <w:spacing w:after="0" w:line="240" w:lineRule="auto"/>
+        <w:jc w:val="both"/>
+        <w:rPr>
+          <w:lang w:val="en-US"/>
+        </w:rPr>
+      </w:pPr>
+      <w:r>
+        <w:tab/>
+      </w:r>
+      <w:r>
+        <w:rPr>
+          <w:lang w:val="en-US"/>
+        </w:rPr>
+        <w:t>begin</w:t>
+      </w:r>
+    </w:p>
+    <w:p>
+      <w:pPr>
+        <w:spacing w:after="0" w:line="240" w:lineRule="auto"/>
+        <w:jc w:val="both"/>
+        <w:rPr>
+          <w:lang w:val="en-US"/>
+        </w:rPr>
+      </w:pPr>
+      <w:r>
+        <w:rPr>
+          <w:lang w:val="en-US"/>
+        </w:rPr>
+        <w:tab/>
+      </w:r>
+      <w:r>
+        <w:rPr>
+          <w:lang w:val="en-US"/>
+        </w:rPr>
+        <w:tab/>
+        <w:t xml:space="preserve">for </w:t>
+      </w:r>
+      <w:proofErr w:type="gramStart"/>
+      <w:r>
+        <w:rPr>
+          <w:lang w:val="en-US"/>
+        </w:rPr>
+        <w:t>j:=</w:t>
+      </w:r>
+      <w:proofErr w:type="gramEnd"/>
+      <w:r>
+        <w:rPr>
+          <w:lang w:val="en-US"/>
+        </w:rPr>
+        <w:t xml:space="preserve"> 1 to 8 do</w:t>
+      </w:r>
+    </w:p>
+    <w:p>
+      <w:pPr>
+        <w:spacing w:after="0" w:line="240" w:lineRule="auto"/>
+        <w:jc w:val="both"/>
+        <w:rPr>
+          <w:lang w:val="en-US"/>
+        </w:rPr>
+      </w:pPr>
+      <w:r>
+        <w:rPr>
+          <w:lang w:val="en-US"/>
+        </w:rPr>
+        <w:tab/>
+      </w:r>
+      <w:r>
+        <w:rPr>
+          <w:lang w:val="en-US"/>
+        </w:rPr>
+        <w:tab/>
+        <w:t>begin</w:t>
+      </w:r>
+    </w:p>
+    <w:p>
+      <w:pPr>
+        <w:spacing w:after="0" w:line="240" w:lineRule="auto"/>
+        <w:jc w:val="both"/>
+        <w:rPr>
+          <w:lang w:val="en-US"/>
+        </w:rPr>
+      </w:pPr>
+      <w:r>
+        <w:rPr>
+          <w:lang w:val="en-US"/>
+        </w:rPr>
+        <w:tab/>
+      </w:r>
+      <w:r>
+        <w:rPr>
+          <w:lang w:val="en-US"/>
+        </w:rPr>
+        <w:tab/>
+      </w:r>
+      <w:r>
+        <w:rPr>
+          <w:lang w:val="en-US"/>
+        </w:rPr>
+        <w:tab/>
+        <w:t xml:space="preserve">if </w:t>
+      </w:r>
+      <w:proofErr w:type="spellStart"/>
+      <w:r>
+        <w:rPr>
+          <w:lang w:val="en-US"/>
+        </w:rPr>
+        <w:t>vetor</w:t>
+      </w:r>
+      <w:proofErr w:type="spellEnd"/>
+      <w:r>
+        <w:rPr>
+          <w:lang w:val="en-US"/>
+        </w:rPr>
+        <w:t>[</w:t>
+      </w:r>
+      <w:proofErr w:type="spellStart"/>
+      <w:r>
+        <w:rPr>
+          <w:lang w:val="en-US"/>
+        </w:rPr>
+        <w:t>i</w:t>
+      </w:r>
+      <w:proofErr w:type="spellEnd"/>
+      <w:r>
+        <w:rPr>
+          <w:lang w:val="en-US"/>
+        </w:rPr>
+        <w:t xml:space="preserve">] &lt; </w:t>
+      </w:r>
+      <w:proofErr w:type="spellStart"/>
+      <w:r>
+        <w:rPr>
+          <w:lang w:val="en-US"/>
+        </w:rPr>
+        <w:t>vetor</w:t>
+      </w:r>
+      <w:proofErr w:type="spellEnd"/>
+      <w:r>
+        <w:rPr>
+          <w:lang w:val="en-US"/>
+        </w:rPr>
+        <w:t>[j] then</w:t>
+      </w:r>
+    </w:p>
+    <w:p>
+      <w:pPr>
+        <w:spacing w:after="0" w:line="240" w:lineRule="auto"/>
+        <w:jc w:val="both"/>
+        <w:rPr>
+          <w:lang w:val="en-US"/>
+        </w:rPr>
+      </w:pPr>
+      <w:r>
+        <w:rPr>
+          <w:lang w:val="en-US"/>
+        </w:rPr>
+        <w:tab/>
+      </w:r>
+      <w:r>
+        <w:rPr>
+          <w:lang w:val="en-US"/>
+        </w:rPr>
+        <w:tab/>
+      </w:r>
+      <w:r>
+        <w:rPr>
+          <w:lang w:val="en-US"/>
+        </w:rPr>
+        <w:tab/>
+        <w:t>begin</w:t>
+      </w:r>
+    </w:p>
+    <w:p>
+      <w:pPr>
+        <w:spacing w:after="0" w:line="240" w:lineRule="auto"/>
+        <w:jc w:val="both"/>
+        <w:rPr>
+          <w:lang w:val="en-US"/>
+        </w:rPr>
+      </w:pPr>
+      <w:r>
+        <w:rPr>
+          <w:lang w:val="en-US"/>
+        </w:rPr>
+        <w:tab/>
+      </w:r>
+      <w:r>
+        <w:rPr>
+          <w:lang w:val="en-US"/>
+        </w:rPr>
+        <w:tab/>
+      </w:r>
+      <w:r>
+        <w:rPr>
+          <w:lang w:val="en-US"/>
+        </w:rPr>
+        <w:tab/>
+      </w:r>
+      <w:r>
+        <w:rPr>
+          <w:lang w:val="en-US"/>
+        </w:rPr>
+        <w:tab/>
+        <w:t xml:space="preserve">temp = </w:t>
+      </w:r>
+      <w:proofErr w:type="spellStart"/>
+      <w:r>
+        <w:rPr>
+          <w:lang w:val="en-US"/>
+        </w:rPr>
+        <w:t>vetor</w:t>
+      </w:r>
+      <w:proofErr w:type="spellEnd"/>
+      <w:r>
+        <w:rPr>
+          <w:lang w:val="en-US"/>
+        </w:rPr>
+        <w:t>[</w:t>
+      </w:r>
+      <w:proofErr w:type="spellStart"/>
+      <w:r>
+        <w:rPr>
+          <w:lang w:val="en-US"/>
+        </w:rPr>
+        <w:t>i</w:t>
+      </w:r>
+      <w:proofErr w:type="spellEnd"/>
+      <w:r>
+        <w:rPr>
+          <w:lang w:val="en-US"/>
+        </w:rPr>
+        <w:t>];</w:t>
+      </w:r>
+    </w:p>
+    <w:p>
+      <w:pPr>
+        <w:spacing w:after="0" w:line="240" w:lineRule="auto"/>
+        <w:jc w:val="both"/>
+        <w:rPr>
+          <w:lang w:val="en-US"/>
+        </w:rPr>
+      </w:pPr>
+      <w:r>
+        <w:rPr>
+          <w:lang w:val="en-US"/>
+        </w:rPr>
+        <w:tab/>
+      </w:r>
+      <w:r>
+        <w:rPr>
+          <w:lang w:val="en-US"/>
+        </w:rPr>
+        <w:tab/>
+      </w:r>
+      <w:r>
+        <w:rPr>
+          <w:lang w:val="en-US"/>
+        </w:rPr>
+        <w:tab/>
+      </w:r>
+      <w:r>
+        <w:rPr>
+          <w:lang w:val="en-US"/>
+        </w:rPr>
+        <w:tab/>
+      </w:r>
+      <w:proofErr w:type="spellStart"/>
+      <w:r>
+        <w:rPr>
+          <w:lang w:val="en-US"/>
+        </w:rPr>
+        <w:t>vetor</w:t>
+      </w:r>
+      <w:proofErr w:type="spellEnd"/>
+      <w:r>
+        <w:rPr>
+          <w:lang w:val="en-US"/>
+        </w:rPr>
+        <w:t>[</w:t>
+      </w:r>
+      <w:proofErr w:type="spellStart"/>
+      <w:r>
+        <w:rPr>
+          <w:lang w:val="en-US"/>
+        </w:rPr>
+        <w:t>i</w:t>
+      </w:r>
+      <w:proofErr w:type="spellEnd"/>
+      <w:proofErr w:type="gramStart"/>
+      <w:r>
+        <w:rPr>
+          <w:lang w:val="en-US"/>
+        </w:rPr>
+        <w:t>] :</w:t>
+      </w:r>
+      <w:proofErr w:type="gramEnd"/>
+      <w:r>
+        <w:rPr>
+          <w:lang w:val="en-US"/>
+        </w:rPr>
+        <w:t xml:space="preserve">= </w:t>
+      </w:r>
+      <w:proofErr w:type="spellStart"/>
+      <w:r>
+        <w:rPr>
+          <w:lang w:val="en-US"/>
+        </w:rPr>
+        <w:t>vetor</w:t>
+      </w:r>
+      <w:proofErr w:type="spellEnd"/>
+      <w:r>
+        <w:rPr>
+          <w:lang w:val="en-US"/>
+        </w:rPr>
+        <w:t>[j];</w:t>
+      </w:r>
+    </w:p>
+    <w:p>
+      <w:pPr>
+        <w:spacing w:after="0" w:line="240" w:lineRule="auto"/>
+        <w:jc w:val="both"/>
+        <w:rPr>
+          <w:lang w:val="en-US"/>
+        </w:rPr>
+      </w:pPr>
+      <w:r>
+        <w:rPr>
+          <w:lang w:val="en-US"/>
+        </w:rPr>
+        <w:tab/>
+      </w:r>
+      <w:r>
+        <w:rPr>
+          <w:lang w:val="en-US"/>
+        </w:rPr>
+        <w:tab/>
+      </w:r>
+      <w:r>
+        <w:rPr>
+          <w:lang w:val="en-US"/>
+        </w:rPr>
+        <w:tab/>
+      </w:r>
+      <w:r>
+        <w:rPr>
+          <w:lang w:val="en-US"/>
+        </w:rPr>
+        <w:tab/>
+      </w:r>
+      <w:proofErr w:type="spellStart"/>
+      <w:r>
+        <w:rPr>
+          <w:lang w:val="en-US"/>
+        </w:rPr>
+        <w:t>vetor</w:t>
+      </w:r>
+      <w:proofErr w:type="spellEnd"/>
+      <w:r>
+        <w:rPr>
+          <w:lang w:val="en-US"/>
+        </w:rPr>
+        <w:t>[j</w:t>
+      </w:r>
+      <w:proofErr w:type="gramStart"/>
+      <w:r>
+        <w:rPr>
+          <w:lang w:val="en-US"/>
+        </w:rPr>
+        <w:t>] :</w:t>
+      </w:r>
+      <w:proofErr w:type="gramEnd"/>
+      <w:r>
+        <w:rPr>
+          <w:lang w:val="en-US"/>
+        </w:rPr>
+        <w:t>= temp;</w:t>
+      </w:r>
+    </w:p>
+    <w:p>
+      <w:pPr>
+        <w:spacing w:after="0" w:line="240" w:lineRule="auto"/>
+        <w:jc w:val="both"/>
+        <w:rPr>
+          <w:lang w:val="en-US"/>
+        </w:rPr>
+      </w:pPr>
+      <w:r>
+        <w:rPr>
+          <w:lang w:val="en-US"/>
+        </w:rPr>
+        <w:tab/>
+      </w:r>
+      <w:r>
+        <w:rPr>
+          <w:lang w:val="en-US"/>
+        </w:rPr>
+        <w:tab/>
+      </w:r>
+      <w:r>
+        <w:rPr>
+          <w:lang w:val="en-US"/>
+        </w:rPr>
+        <w:tab/>
+        <w:t>end;</w:t>
+      </w:r>
+    </w:p>
+    <w:p>
+      <w:pPr>
+        <w:spacing w:after="0" w:line="240" w:lineRule="auto"/>
+        <w:jc w:val="both"/>
+        <w:rPr>
+          <w:lang w:val="en-US"/>
+        </w:rPr>
+      </w:pPr>
+      <w:r>
+        <w:rPr>
+          <w:lang w:val="en-US"/>
+        </w:rPr>
+        <w:tab/>
+      </w:r>
+      <w:r>
+        <w:rPr>
+          <w:lang w:val="en-US"/>
+        </w:rPr>
+        <w:tab/>
+        <w:t>end;</w:t>
+      </w:r>
+    </w:p>
+    <w:p>
+      <w:pPr>
+        <w:spacing w:after="0" w:line="240" w:lineRule="auto"/>
+        <w:jc w:val="both"/>
+        <w:rPr>
+          <w:lang w:val="en-US"/>
+        </w:rPr>
+      </w:pPr>
+      <w:r>
+        <w:rPr>
+          <w:lang w:val="en-US"/>
+        </w:rPr>
+        <w:tab/>
+        <w:t>end;</w:t>
+      </w:r>
+    </w:p>
+    <w:p>
+      <w:pPr>
+        <w:spacing w:after="0" w:line="240" w:lineRule="auto"/>
+        <w:jc w:val="both"/>
+        <w:rPr>
+          <w:lang w:val="en-US"/>
+        </w:rPr>
+      </w:pPr>
+      <w:r>
+        <w:rPr>
+          <w:lang w:val="en-US"/>
+        </w:rPr>
+        <w:tab/>
+      </w:r>
+    </w:p>
+    <w:p>
+      <w:pPr>
+        <w:spacing w:after="0" w:line="240" w:lineRule="auto"/>
+        <w:jc w:val="both"/>
+        <w:rPr>
+          <w:lang w:val="en-US"/>
+        </w:rPr>
+      </w:pPr>
+      <w:r>
+        <w:rPr>
+          <w:lang w:val="en-US"/>
+        </w:rPr>
+        <w:tab/>
+        <w:t xml:space="preserve">for </w:t>
+      </w:r>
+      <w:proofErr w:type="gramStart"/>
+      <w:r>
+        <w:rPr>
+          <w:lang w:val="en-US"/>
+        </w:rPr>
+        <w:t>i:=</w:t>
+      </w:r>
+      <w:proofErr w:type="gramEnd"/>
+      <w:r>
+        <w:rPr>
+          <w:lang w:val="en-US"/>
+        </w:rPr>
+        <w:t xml:space="preserve"> 1 to 8 do</w:t>
+      </w:r>
+    </w:p>
+    <w:p>
+      <w:pPr>
+        <w:spacing w:after="0" w:line="240" w:lineRule="auto"/>
+        <w:jc w:val="both"/>
+        <w:rPr>
+          <w:lang w:val="en-US"/>
+        </w:rPr>
+      </w:pPr>
+      <w:r>
+        <w:rPr>
+          <w:lang w:val="en-US"/>
+        </w:rPr>
+        <w:tab/>
+      </w:r>
+      <w:r>
+        <w:rPr>
+          <w:lang w:val="en-US"/>
+        </w:rPr>
+        <w:tab/>
+      </w:r>
+      <w:proofErr w:type="spellStart"/>
+      <w:r>
+        <w:rPr>
+          <w:lang w:val="en-US"/>
+        </w:rPr>
+        <w:t>writeln</w:t>
+      </w:r>
+      <w:proofErr w:type="spellEnd"/>
+      <w:r>
+        <w:rPr>
+          <w:lang w:val="en-US"/>
+        </w:rPr>
+        <w:t>(</w:t>
+      </w:r>
+      <w:proofErr w:type="spellStart"/>
+      <w:r>
+        <w:rPr>
+          <w:lang w:val="en-US"/>
+        </w:rPr>
+        <w:t>vetor</w:t>
+      </w:r>
+      <w:proofErr w:type="spellEnd"/>
+      <w:r>
+        <w:rPr>
+          <w:lang w:val="en-US"/>
+        </w:rPr>
+        <w:t>[</w:t>
+      </w:r>
+      <w:proofErr w:type="spellStart"/>
+      <w:r>
+        <w:rPr>
+          <w:lang w:val="en-US"/>
+        </w:rPr>
+        <w:t>i</w:t>
+      </w:r>
+      <w:proofErr w:type="spellEnd"/>
+      <w:r>
+        <w:rPr>
+          <w:lang w:val="en-US"/>
+        </w:rPr>
+        <w:t>]);</w:t>
+      </w:r>
+    </w:p>
+    <w:p>
+      <w:pPr>
+        <w:spacing w:after="0" w:line="240" w:lineRule="auto"/>
+        <w:jc w:val="both"/>
+      </w:pPr>
+      <w:r>
+        <w:t>end.</w:t>
+      </w:r>
+    </w:p>
     <w:sectPr>
       <w:pgSz w:w="11906" w:h="16838"/>
       <w:pgMar w:top="1417" w:right="1701" w:bottom="1417" w:left="1701" w:header="708" w:footer="708" w:gutter="0"/>

</xml_diff>